<commit_message>
Update Mary Robello – A critique.docx
</commit_message>
<xml_diff>
--- a/Responses/Mary Robello – A critique.docx
+++ b/Responses/Mary Robello – A critique.docx
@@ -15,14 +15,7 @@
           <w:sz w:val="24"/>
           <w:szCs w:val="24"/>
         </w:rPr>
-        <w:t>Template</w:t>
-      </w:r>
-      <w:r>
-        <w:rPr>
-          <w:sz w:val="24"/>
-          <w:szCs w:val="24"/>
-        </w:rPr>
-        <w:t xml:space="preserve"> – A critique</w:t>
+        <w:t>Mary Robello – A critique</w:t>
       </w:r>
     </w:p>
     <w:p>

</xml_diff>